<commit_message>
Add AddBill Sequence Diagram
</commit_message>
<xml_diff>
--- a/DesignDocuments/SRS.docx
+++ b/DesignDocuments/SRS.docx
@@ -377,8 +377,8 @@
         </w:rPr>
         <w:t>Hanoi,   09/2018</w:t>
       </w:r>
-      <w:bookmarkStart w:id="0" w:name="_Toc44676292"/>
-      <w:bookmarkStart w:id="1" w:name="_Toc61315198"/>
+      <w:bookmarkStart w:id="0" w:name="_Toc61315198"/>
+      <w:bookmarkStart w:id="1" w:name="_Toc44676292"/>
       <w:bookmarkStart w:id="2" w:name="_Toc61315196"/>
     </w:p>
     <w:p>
@@ -3892,7 +3892,7 @@
               </w:tblBorders>
               <w:tblCellMar>
                 <w:top w:w="0" w:type="dxa"/>
-                <w:left w:w="73" w:type="dxa"/>
+                <w:left w:w="68" w:type="dxa"/>
                 <w:bottom w:w="0" w:type="dxa"/>
                 <w:right w:w="108" w:type="dxa"/>
               </w:tblCellMar>
@@ -4167,7 +4167,7 @@
                   <w:pPr>
                     <w:pStyle w:val="Bang"/>
                     <w:widowControl/>
-                    <w:overflowPunct w:val="false"/>
+                    <w:overflowPunct w:val="true"/>
                     <w:bidi w:val="0"/>
                     <w:spacing w:lineRule="auto" w:line="240" w:before="80" w:after="80"/>
                     <w:jc w:val="both"/>
@@ -4919,7 +4919,7 @@
               </w:tblBorders>
               <w:tblCellMar>
                 <w:top w:w="0" w:type="dxa"/>
-                <w:left w:w="73" w:type="dxa"/>
+                <w:left w:w="68" w:type="dxa"/>
                 <w:bottom w:w="0" w:type="dxa"/>
                 <w:right w:w="108" w:type="dxa"/>
               </w:tblCellMar>
@@ -5726,7 +5726,7 @@
               </w:tblBorders>
               <w:tblCellMar>
                 <w:top w:w="0" w:type="dxa"/>
-                <w:left w:w="73" w:type="dxa"/>
+                <w:left w:w="68" w:type="dxa"/>
                 <w:bottom w:w="0" w:type="dxa"/>
                 <w:right w:w="108" w:type="dxa"/>
               </w:tblCellMar>
@@ -6621,7 +6621,7 @@
               </w:tblBorders>
               <w:tblCellMar>
                 <w:top w:w="0" w:type="dxa"/>
-                <w:left w:w="73" w:type="dxa"/>
+                <w:left w:w="68" w:type="dxa"/>
                 <w:bottom w:w="0" w:type="dxa"/>
                 <w:right w:w="108" w:type="dxa"/>
               </w:tblCellMar>
@@ -7509,7 +7509,7 @@
               </w:tblBorders>
               <w:tblCellMar>
                 <w:top w:w="0" w:type="dxa"/>
-                <w:left w:w="73" w:type="dxa"/>
+                <w:left w:w="68" w:type="dxa"/>
                 <w:bottom w:w="0" w:type="dxa"/>
                 <w:right w:w="108" w:type="dxa"/>
               </w:tblCellMar>
@@ -8283,7 +8283,7 @@
               </w:tblBorders>
               <w:tblCellMar>
                 <w:top w:w="0" w:type="dxa"/>
-                <w:left w:w="73" w:type="dxa"/>
+                <w:left w:w="68" w:type="dxa"/>
                 <w:bottom w:w="0" w:type="dxa"/>
                 <w:right w:w="108" w:type="dxa"/>
               </w:tblCellMar>
@@ -8982,7 +8982,7 @@
               </w:tblBorders>
               <w:tblCellMar>
                 <w:top w:w="0" w:type="dxa"/>
-                <w:left w:w="73" w:type="dxa"/>
+                <w:left w:w="68" w:type="dxa"/>
                 <w:bottom w:w="0" w:type="dxa"/>
                 <w:right w:w="108" w:type="dxa"/>
               </w:tblCellMar>
@@ -9675,7 +9675,7 @@
               </w:tblBorders>
               <w:tblCellMar>
                 <w:top w:w="0" w:type="dxa"/>
-                <w:left w:w="73" w:type="dxa"/>
+                <w:left w:w="68" w:type="dxa"/>
                 <w:bottom w:w="0" w:type="dxa"/>
                 <w:right w:w="108" w:type="dxa"/>
               </w:tblCellMar>
@@ -10322,7 +10322,7 @@
               </w:tblBorders>
               <w:tblCellMar>
                 <w:top w:w="0" w:type="dxa"/>
-                <w:left w:w="73" w:type="dxa"/>
+                <w:left w:w="68" w:type="dxa"/>
                 <w:bottom w:w="0" w:type="dxa"/>
                 <w:right w:w="108" w:type="dxa"/>
               </w:tblCellMar>
@@ -11015,7 +11015,7 @@
               </w:tblBorders>
               <w:tblCellMar>
                 <w:top w:w="0" w:type="dxa"/>
-                <w:left w:w="73" w:type="dxa"/>
+                <w:left w:w="68" w:type="dxa"/>
                 <w:bottom w:w="0" w:type="dxa"/>
                 <w:right w:w="108" w:type="dxa"/>
               </w:tblCellMar>
@@ -11701,7 +11701,7 @@
               </w:tblBorders>
               <w:tblCellMar>
                 <w:top w:w="0" w:type="dxa"/>
-                <w:left w:w="73" w:type="dxa"/>
+                <w:left w:w="68" w:type="dxa"/>
                 <w:bottom w:w="0" w:type="dxa"/>
                 <w:right w:w="108" w:type="dxa"/>
               </w:tblCellMar>
@@ -12392,7 +12392,7 @@
               </w:tblBorders>
               <w:tblCellMar>
                 <w:top w:w="0" w:type="dxa"/>
-                <w:left w:w="73" w:type="dxa"/>
+                <w:left w:w="68" w:type="dxa"/>
                 <w:bottom w:w="0" w:type="dxa"/>
                 <w:right w:w="108" w:type="dxa"/>
               </w:tblCellMar>
@@ -13072,7 +13072,7 @@
               </w:tblBorders>
               <w:tblCellMar>
                 <w:top w:w="0" w:type="dxa"/>
-                <w:left w:w="73" w:type="dxa"/>
+                <w:left w:w="68" w:type="dxa"/>
                 <w:bottom w:w="0" w:type="dxa"/>
                 <w:right w:w="108" w:type="dxa"/>
               </w:tblCellMar>
@@ -13611,10 +13611,6 @@
                     <w:spacing w:before="80" w:after="80"/>
                     <w:rPr/>
                   </w:pPr>
-                  <w:r>
-                    <w:rPr/>
-                    <w:t>C</w:t>
-                  </w:r>
                   <w:r>
                     <w:rPr>
                       <w:sz w:val="24"/>
@@ -14102,7 +14098,7 @@
               </w:tblBorders>
               <w:tblCellMar>
                 <w:top w:w="0" w:type="dxa"/>
-                <w:left w:w="73" w:type="dxa"/>
+                <w:left w:w="68" w:type="dxa"/>
                 <w:bottom w:w="0" w:type="dxa"/>
                 <w:right w:w="108" w:type="dxa"/>
               </w:tblCellMar>
@@ -15120,7 +15116,7 @@
               </w:tblBorders>
               <w:tblCellMar>
                 <w:top w:w="0" w:type="dxa"/>
-                <w:left w:w="73" w:type="dxa"/>
+                <w:left w:w="68" w:type="dxa"/>
                 <w:bottom w:w="0" w:type="dxa"/>
                 <w:right w:w="108" w:type="dxa"/>
               </w:tblCellMar>
@@ -15556,7 +15552,7 @@
               </w:tblBorders>
               <w:tblCellMar>
                 <w:top w:w="0" w:type="dxa"/>
-                <w:left w:w="73" w:type="dxa"/>
+                <w:left w:w="68" w:type="dxa"/>
                 <w:bottom w:w="0" w:type="dxa"/>
                 <w:right w:w="108" w:type="dxa"/>
               </w:tblCellMar>
@@ -16349,7 +16345,7 @@
               </w:tblBorders>
               <w:tblCellMar>
                 <w:top w:w="0" w:type="dxa"/>
-                <w:left w:w="73" w:type="dxa"/>
+                <w:left w:w="68" w:type="dxa"/>
                 <w:bottom w:w="0" w:type="dxa"/>
                 <w:right w:w="108" w:type="dxa"/>
               </w:tblCellMar>
@@ -17379,7 +17375,7 @@
               </w:tblBorders>
               <w:tblCellMar>
                 <w:top w:w="0" w:type="dxa"/>
-                <w:left w:w="73" w:type="dxa"/>
+                <w:left w:w="68" w:type="dxa"/>
                 <w:bottom w:w="0" w:type="dxa"/>
                 <w:right w:w="108" w:type="dxa"/>
               </w:tblCellMar>
@@ -18155,7 +18151,7 @@
       <w:rPr>
         <w:rStyle w:val="Pagenumber"/>
       </w:rPr>
-      <w:t>26</w:t>
+      <w:t>22</w:t>
     </w:r>
     <w:r>
       <w:rPr>
@@ -18738,7 +18734,7 @@
     <w:qFormat/>
     <w:pPr>
       <w:widowControl/>
-      <w:overflowPunct w:val="false"/>
+      <w:overflowPunct w:val="true"/>
       <w:bidi w:val="0"/>
       <w:spacing w:lineRule="auto" w:line="288" w:before="120" w:after="0"/>
       <w:jc w:val="both"/>
@@ -19775,6 +19771,76 @@
       <w:i/>
     </w:rPr>
   </w:style>
+  <w:style w:type="character" w:styleId="ListLabel110">
+    <w:name w:val="ListLabel 110"/>
+    <w:qFormat/>
+    <w:rPr>
+      <w:rFonts w:cs="Symbol"/>
+    </w:rPr>
+  </w:style>
+  <w:style w:type="character" w:styleId="ListLabel111">
+    <w:name w:val="ListLabel 111"/>
+    <w:qFormat/>
+    <w:rPr>
+      <w:rFonts w:cs="Symbol"/>
+    </w:rPr>
+  </w:style>
+  <w:style w:type="character" w:styleId="ListLabel112">
+    <w:name w:val="ListLabel 112"/>
+    <w:qFormat/>
+    <w:rPr>
+      <w:rFonts w:cs="Courier New"/>
+    </w:rPr>
+  </w:style>
+  <w:style w:type="character" w:styleId="ListLabel113">
+    <w:name w:val="ListLabel 113"/>
+    <w:qFormat/>
+    <w:rPr>
+      <w:rFonts w:cs="Wingdings"/>
+    </w:rPr>
+  </w:style>
+  <w:style w:type="character" w:styleId="ListLabel114">
+    <w:name w:val="ListLabel 114"/>
+    <w:qFormat/>
+    <w:rPr>
+      <w:rFonts w:cs="Wingdings"/>
+    </w:rPr>
+  </w:style>
+  <w:style w:type="character" w:styleId="ListLabel115">
+    <w:name w:val="ListLabel 115"/>
+    <w:qFormat/>
+    <w:rPr>
+      <w:rFonts w:cs="Symbol"/>
+    </w:rPr>
+  </w:style>
+  <w:style w:type="character" w:styleId="ListLabel116">
+    <w:name w:val="ListLabel 116"/>
+    <w:qFormat/>
+    <w:rPr>
+      <w:rFonts w:cs="Courier New"/>
+    </w:rPr>
+  </w:style>
+  <w:style w:type="character" w:styleId="ListLabel117">
+    <w:name w:val="ListLabel 117"/>
+    <w:qFormat/>
+    <w:rPr>
+      <w:rFonts w:cs="Wingdings"/>
+    </w:rPr>
+  </w:style>
+  <w:style w:type="character" w:styleId="ListLabel118">
+    <w:name w:val="ListLabel 118"/>
+    <w:qFormat/>
+    <w:rPr>
+      <w:rFonts w:cs="Wingdings"/>
+    </w:rPr>
+  </w:style>
+  <w:style w:type="character" w:styleId="ListLabel119">
+    <w:name w:val="ListLabel 119"/>
+    <w:qFormat/>
+    <w:rPr>
+      <w:i/>
+    </w:rPr>
+  </w:style>
   <w:style w:type="paragraph" w:styleId="Heading">
     <w:name w:val="Heading"/>
     <w:basedOn w:val="Normal"/>

</xml_diff>